<commit_message>
Criação da introdução do manual
Digitou-se a introdução do aplicativo VitaHealth, o qual detalha em poucas palavras as funções principais do aplicativo
</commit_message>
<xml_diff>
--- a/manual/Guilherme_Samuel_dos_Santos_SP_Manual_do_Usuário.docx
+++ b/manual/Guilherme_Samuel_dos_Santos_SP_Manual_do_Usuário.docx
@@ -78,13 +78,15 @@
       <w:pPr>
         <w:jc w:val="center"/>
         <w:rPr>
-          <w:sz w:val="36"/>
-          <w:szCs w:val="36"/>
-        </w:rPr>
-      </w:pPr>
-      <w:r>
-        <w:rPr>
-          <w:sz w:val="36"/>
+          <w:rFonts w:ascii="Montserrat Alternates ExtraBold" w:hAnsi="Montserrat Alternates ExtraBold"/>
+          <w:sz w:val="72"/>
+          <w:szCs w:val="36"/>
+        </w:rPr>
+      </w:pPr>
+      <w:r>
+        <w:rPr>
+          <w:rFonts w:ascii="Montserrat Alternates ExtraBold" w:hAnsi="Montserrat Alternates ExtraBold"/>
+          <w:sz w:val="72"/>
           <w:szCs w:val="36"/>
         </w:rPr>
         <w:t>VitaHealth</w:t>
@@ -94,13 +96,15 @@
       <w:pPr>
         <w:jc w:val="center"/>
         <w:rPr>
-          <w:sz w:val="36"/>
-          <w:szCs w:val="36"/>
-        </w:rPr>
-      </w:pPr>
-      <w:r>
-        <w:rPr>
-          <w:sz w:val="36"/>
+          <w:rFonts w:ascii="Montserrat Alternates Medium" w:hAnsi="Montserrat Alternates Medium"/>
+          <w:sz w:val="24"/>
+          <w:szCs w:val="36"/>
+        </w:rPr>
+      </w:pPr>
+      <w:r>
+        <w:rPr>
+          <w:rFonts w:ascii="Montserrat Alternates Medium" w:hAnsi="Montserrat Alternates Medium"/>
+          <w:sz w:val="24"/>
           <w:szCs w:val="36"/>
         </w:rPr>
         <w:t>Versão do App: 1.0</w:t>
@@ -110,13 +114,15 @@
       <w:pPr>
         <w:jc w:val="center"/>
         <w:rPr>
-          <w:sz w:val="36"/>
-          <w:szCs w:val="36"/>
-        </w:rPr>
-      </w:pPr>
-      <w:r>
-        <w:rPr>
-          <w:sz w:val="36"/>
+          <w:rFonts w:ascii="Montserrat Alternates Medium" w:hAnsi="Montserrat Alternates Medium"/>
+          <w:sz w:val="24"/>
+          <w:szCs w:val="36"/>
+        </w:rPr>
+      </w:pPr>
+      <w:r>
+        <w:rPr>
+          <w:rFonts w:ascii="Montserrat Alternates Medium" w:hAnsi="Montserrat Alternates Medium"/>
+          <w:sz w:val="24"/>
           <w:szCs w:val="36"/>
         </w:rPr>
         <w:t>Guilherme Santos</w:t>
@@ -126,13 +132,15 @@
       <w:pPr>
         <w:jc w:val="center"/>
         <w:rPr>
-          <w:sz w:val="36"/>
-          <w:szCs w:val="36"/>
-        </w:rPr>
-      </w:pPr>
-      <w:r>
-        <w:rPr>
-          <w:sz w:val="36"/>
+          <w:rFonts w:ascii="Montserrat Alternates Medium" w:hAnsi="Montserrat Alternates Medium"/>
+          <w:sz w:val="24"/>
+          <w:szCs w:val="36"/>
+        </w:rPr>
+      </w:pPr>
+      <w:r>
+        <w:rPr>
+          <w:rFonts w:ascii="Montserrat Alternates Medium" w:hAnsi="Montserrat Alternates Medium"/>
+          <w:sz w:val="24"/>
           <w:szCs w:val="36"/>
         </w:rPr>
         <w:t>SENAI São Paulo</w:t>
@@ -263,6 +271,8 @@
     </w:p>
     <w:p>
       <w:pPr>
+        <w:pStyle w:val="Ttulo1"/>
+        <w:spacing w:line="360" w:lineRule="auto"/>
         <w:rPr>
           <w:sz w:val="36"/>
           <w:szCs w:val="36"/>
@@ -279,17 +289,398 @@
     <w:p>
       <w:pPr>
         <w:pStyle w:val="Ttulo1"/>
-      </w:pPr>
-      <w:r>
-        <w:lastRenderedPageBreak/>
-        <w:t xml:space="preserve">1. </w:t>
-      </w:r>
-      <w:r>
-        <w:t>Intro</w:t>
-      </w:r>
-      <w:r>
-        <w:t>dução</w:t>
-      </w:r>
+        <w:spacing w:line="360" w:lineRule="auto"/>
+        <w:rPr>
+          <w:rFonts w:ascii="Montserrat Alternates ExtraBold" w:hAnsi="Montserrat Alternates ExtraBold"/>
+          <w:color w:val="FF4438"/>
+        </w:rPr>
+      </w:pPr>
+    </w:p>
+    <w:p>
+      <w:pPr>
+        <w:pStyle w:val="Ttulo1"/>
+        <w:spacing w:line="360" w:lineRule="auto"/>
+        <w:rPr>
+          <w:rFonts w:ascii="Montserrat Alternates ExtraBold" w:hAnsi="Montserrat Alternates ExtraBold"/>
+          <w:color w:val="FF4438"/>
+        </w:rPr>
+      </w:pPr>
+      <w:r>
+        <w:rPr>
+          <w:rFonts w:ascii="Montserrat Alternates ExtraBold" w:hAnsi="Montserrat Alternates ExtraBold"/>
+          <w:color w:val="FF4438"/>
+        </w:rPr>
+        <w:t>1. Introdução</w:t>
+      </w:r>
+    </w:p>
+    <w:p>
+      <w:pPr>
+        <w:spacing w:line="360" w:lineRule="auto"/>
+      </w:pPr>
+    </w:p>
+    <w:p>
+      <w:pPr>
+        <w:spacing w:line="360" w:lineRule="auto"/>
+        <w:jc w:val="both"/>
+        <w:rPr>
+          <w:rFonts w:ascii="Arial" w:hAnsi="Arial" w:cs="Arial"/>
+          <w:sz w:val="24"/>
+          <w:szCs w:val="24"/>
+        </w:rPr>
+      </w:pPr>
+      <w:r>
+        <w:rPr>
+          <w:rFonts w:ascii="Arial" w:hAnsi="Arial" w:cs="Arial"/>
+          <w:i/>
+          <w:sz w:val="24"/>
+          <w:szCs w:val="24"/>
+        </w:rPr>
+        <w:tab/>
+      </w:r>
+      <w:r>
+        <w:rPr>
+          <w:rFonts w:ascii="Arial" w:hAnsi="Arial" w:cs="Arial"/>
+          <w:i/>
+          <w:sz w:val="24"/>
+          <w:szCs w:val="24"/>
+        </w:rPr>
+        <w:t>VitaHealth</w:t>
+      </w:r>
+      <w:r>
+        <w:rPr>
+          <w:rFonts w:ascii="Arial" w:hAnsi="Arial" w:cs="Arial"/>
+          <w:i/>
+          <w:sz w:val="24"/>
+          <w:szCs w:val="24"/>
+        </w:rPr>
+        <w:t xml:space="preserve"> </w:t>
+      </w:r>
+      <w:r>
+        <w:rPr>
+          <w:rFonts w:ascii="Arial" w:hAnsi="Arial" w:cs="Arial"/>
+          <w:sz w:val="24"/>
+          <w:szCs w:val="24"/>
+        </w:rPr>
+        <w:t xml:space="preserve">é um aplicativo de dispositivos móveis cuja proposta </w:t>
+      </w:r>
+      <w:r>
+        <w:rPr>
+          <w:rFonts w:ascii="Arial" w:hAnsi="Arial" w:cs="Arial"/>
+          <w:sz w:val="24"/>
+          <w:szCs w:val="24"/>
+        </w:rPr>
+        <w:t xml:space="preserve">é </w:t>
+      </w:r>
+      <w:r>
+        <w:rPr>
+          <w:rFonts w:ascii="Arial" w:hAnsi="Arial" w:cs="Arial"/>
+          <w:sz w:val="24"/>
+          <w:szCs w:val="24"/>
+        </w:rPr>
+        <w:t xml:space="preserve">ajudar o bem-estar dos indivíduos através de prática de atividades físicas diárias, as quais são customizadas pelo usuário para atendê-lo da melhor forma possível. O </w:t>
+      </w:r>
+      <w:r>
+        <w:rPr>
+          <w:rFonts w:ascii="Arial" w:hAnsi="Arial" w:cs="Arial"/>
+          <w:i/>
+          <w:sz w:val="24"/>
+          <w:szCs w:val="24"/>
+        </w:rPr>
+        <w:t>software</w:t>
+      </w:r>
+      <w:r>
+        <w:rPr>
+          <w:rFonts w:ascii="Arial" w:hAnsi="Arial" w:cs="Arial"/>
+          <w:i/>
+          <w:sz w:val="24"/>
+          <w:szCs w:val="24"/>
+        </w:rPr>
+        <w:t xml:space="preserve"> </w:t>
+      </w:r>
+      <w:r>
+        <w:rPr>
+          <w:rFonts w:ascii="Arial" w:hAnsi="Arial" w:cs="Arial"/>
+          <w:sz w:val="24"/>
+          <w:szCs w:val="24"/>
+        </w:rPr>
+        <w:t>apresenta</w:t>
+      </w:r>
+      <w:r>
+        <w:rPr>
+          <w:rFonts w:ascii="Arial" w:hAnsi="Arial" w:cs="Arial"/>
+          <w:sz w:val="24"/>
+          <w:szCs w:val="24"/>
+        </w:rPr>
+        <w:t xml:space="preserve"> </w:t>
+      </w:r>
+      <w:r>
+        <w:rPr>
+          <w:rFonts w:ascii="Arial" w:hAnsi="Arial" w:cs="Arial"/>
+          <w:sz w:val="24"/>
+          <w:szCs w:val="24"/>
+        </w:rPr>
+        <w:t xml:space="preserve">interações de atividades baseadas em percursos que retornam premiações, caso o utilizador atenda as demandas e metas do aplicativo. Assim como outras aplicações do mercado, </w:t>
+      </w:r>
+      <w:r>
+        <w:rPr>
+          <w:rFonts w:ascii="Arial" w:hAnsi="Arial" w:cs="Arial"/>
+          <w:i/>
+          <w:sz w:val="24"/>
+          <w:szCs w:val="24"/>
+        </w:rPr>
+        <w:t xml:space="preserve">VitaHealth </w:t>
+      </w:r>
+      <w:r>
+        <w:rPr>
+          <w:rFonts w:ascii="Arial" w:hAnsi="Arial" w:cs="Arial"/>
+          <w:sz w:val="24"/>
+          <w:szCs w:val="24"/>
+        </w:rPr>
+        <w:t>disponibiliza um perfil antes do usuário entrar para editar e salvar o progresso</w:t>
+      </w:r>
+      <w:r>
+        <w:rPr>
+          <w:rFonts w:ascii="Arial" w:hAnsi="Arial" w:cs="Arial"/>
+          <w:sz w:val="24"/>
+          <w:szCs w:val="24"/>
+        </w:rPr>
+        <w:t xml:space="preserve"> de suas atividades diárias, seja para ganhar as chamadas </w:t>
+      </w:r>
+      <w:r>
+        <w:rPr>
+          <w:rFonts w:ascii="Arial" w:hAnsi="Arial" w:cs="Arial"/>
+          <w:i/>
+          <w:sz w:val="24"/>
+          <w:szCs w:val="24"/>
+        </w:rPr>
+        <w:t>WSCoins</w:t>
+      </w:r>
+      <w:r>
+        <w:rPr>
+          <w:rFonts w:ascii="Arial" w:hAnsi="Arial" w:cs="Arial"/>
+          <w:i/>
+          <w:sz w:val="24"/>
+          <w:szCs w:val="24"/>
+        </w:rPr>
+        <w:t xml:space="preserve"> </w:t>
+      </w:r>
+      <w:r>
+        <w:rPr>
+          <w:rFonts w:ascii="Arial" w:hAnsi="Arial" w:cs="Arial"/>
+          <w:sz w:val="24"/>
+          <w:szCs w:val="24"/>
+        </w:rPr>
+        <w:t>(moeda digital oficial do aplicativo) ou observar os tempos diários.</w:t>
+      </w:r>
+    </w:p>
+    <w:p>
+      <w:pPr>
+        <w:spacing w:line="360" w:lineRule="auto"/>
+        <w:jc w:val="both"/>
+        <w:rPr>
+          <w:rFonts w:ascii="Arial" w:hAnsi="Arial" w:cs="Arial"/>
+          <w:sz w:val="24"/>
+          <w:szCs w:val="24"/>
+        </w:rPr>
+      </w:pPr>
+    </w:p>
+    <w:p>
+      <w:pPr>
+        <w:spacing w:line="360" w:lineRule="auto"/>
+        <w:jc w:val="both"/>
+        <w:rPr>
+          <w:rFonts w:ascii="Arial" w:hAnsi="Arial" w:cs="Arial"/>
+          <w:sz w:val="24"/>
+          <w:szCs w:val="24"/>
+        </w:rPr>
+      </w:pPr>
+    </w:p>
+    <w:p>
+      <w:pPr>
+        <w:spacing w:line="360" w:lineRule="auto"/>
+        <w:jc w:val="both"/>
+        <w:rPr>
+          <w:rFonts w:ascii="Arial" w:hAnsi="Arial" w:cs="Arial"/>
+          <w:sz w:val="24"/>
+          <w:szCs w:val="24"/>
+        </w:rPr>
+      </w:pPr>
+    </w:p>
+    <w:p>
+      <w:pPr>
+        <w:spacing w:line="360" w:lineRule="auto"/>
+        <w:jc w:val="both"/>
+        <w:rPr>
+          <w:rFonts w:ascii="Arial" w:hAnsi="Arial" w:cs="Arial"/>
+          <w:sz w:val="24"/>
+          <w:szCs w:val="24"/>
+        </w:rPr>
+      </w:pPr>
+    </w:p>
+    <w:p>
+      <w:pPr>
+        <w:spacing w:line="360" w:lineRule="auto"/>
+        <w:jc w:val="both"/>
+        <w:rPr>
+          <w:rFonts w:ascii="Arial" w:hAnsi="Arial" w:cs="Arial"/>
+          <w:sz w:val="24"/>
+          <w:szCs w:val="24"/>
+        </w:rPr>
+      </w:pPr>
+    </w:p>
+    <w:p>
+      <w:pPr>
+        <w:spacing w:line="360" w:lineRule="auto"/>
+        <w:jc w:val="both"/>
+        <w:rPr>
+          <w:rFonts w:ascii="Arial" w:hAnsi="Arial" w:cs="Arial"/>
+          <w:sz w:val="24"/>
+          <w:szCs w:val="24"/>
+        </w:rPr>
+      </w:pPr>
+    </w:p>
+    <w:p>
+      <w:pPr>
+        <w:spacing w:line="360" w:lineRule="auto"/>
+        <w:jc w:val="both"/>
+        <w:rPr>
+          <w:rFonts w:ascii="Arial" w:hAnsi="Arial" w:cs="Arial"/>
+          <w:sz w:val="24"/>
+          <w:szCs w:val="24"/>
+        </w:rPr>
+      </w:pPr>
+    </w:p>
+    <w:p>
+      <w:pPr>
+        <w:spacing w:line="360" w:lineRule="auto"/>
+        <w:jc w:val="both"/>
+        <w:rPr>
+          <w:rFonts w:ascii="Arial" w:hAnsi="Arial" w:cs="Arial"/>
+          <w:sz w:val="24"/>
+          <w:szCs w:val="24"/>
+        </w:rPr>
+      </w:pPr>
+    </w:p>
+    <w:p>
+      <w:pPr>
+        <w:spacing w:line="360" w:lineRule="auto"/>
+        <w:jc w:val="both"/>
+        <w:rPr>
+          <w:rFonts w:ascii="Arial" w:hAnsi="Arial" w:cs="Arial"/>
+          <w:sz w:val="24"/>
+          <w:szCs w:val="24"/>
+        </w:rPr>
+      </w:pPr>
+    </w:p>
+    <w:p>
+      <w:pPr>
+        <w:spacing w:line="360" w:lineRule="auto"/>
+        <w:jc w:val="both"/>
+        <w:rPr>
+          <w:rFonts w:ascii="Arial" w:hAnsi="Arial" w:cs="Arial"/>
+          <w:sz w:val="24"/>
+          <w:szCs w:val="24"/>
+        </w:rPr>
+      </w:pPr>
+    </w:p>
+    <w:p>
+      <w:pPr>
+        <w:spacing w:line="360" w:lineRule="auto"/>
+        <w:jc w:val="both"/>
+        <w:rPr>
+          <w:rFonts w:ascii="Arial" w:hAnsi="Arial" w:cs="Arial"/>
+          <w:sz w:val="24"/>
+          <w:szCs w:val="24"/>
+        </w:rPr>
+      </w:pPr>
+    </w:p>
+    <w:p>
+      <w:pPr>
+        <w:spacing w:line="360" w:lineRule="auto"/>
+        <w:jc w:val="both"/>
+        <w:rPr>
+          <w:rFonts w:ascii="Arial" w:hAnsi="Arial" w:cs="Arial"/>
+          <w:sz w:val="24"/>
+          <w:szCs w:val="24"/>
+        </w:rPr>
+      </w:pPr>
+    </w:p>
+    <w:p>
+      <w:pPr>
+        <w:spacing w:line="360" w:lineRule="auto"/>
+        <w:jc w:val="both"/>
+        <w:rPr>
+          <w:rFonts w:ascii="Arial" w:hAnsi="Arial" w:cs="Arial"/>
+          <w:sz w:val="24"/>
+          <w:szCs w:val="24"/>
+        </w:rPr>
+      </w:pPr>
+    </w:p>
+    <w:p>
+      <w:pPr>
+        <w:spacing w:line="360" w:lineRule="auto"/>
+        <w:jc w:val="both"/>
+        <w:rPr>
+          <w:rFonts w:ascii="Arial" w:hAnsi="Arial" w:cs="Arial"/>
+          <w:sz w:val="24"/>
+          <w:szCs w:val="24"/>
+        </w:rPr>
+      </w:pPr>
+    </w:p>
+    <w:p>
+      <w:pPr>
+        <w:spacing w:line="360" w:lineRule="auto"/>
+        <w:jc w:val="both"/>
+        <w:rPr>
+          <w:rFonts w:ascii="Arial" w:hAnsi="Arial" w:cs="Arial"/>
+          <w:sz w:val="24"/>
+          <w:szCs w:val="24"/>
+        </w:rPr>
+      </w:pPr>
+    </w:p>
+    <w:p>
+      <w:pPr>
+        <w:pStyle w:val="Ttulo1"/>
+        <w:spacing w:line="360" w:lineRule="auto"/>
+        <w:rPr>
+          <w:rFonts w:ascii="Montserrat Alternates ExtraBold" w:hAnsi="Montserrat Alternates ExtraBold"/>
+          <w:color w:val="FF4438"/>
+        </w:rPr>
+      </w:pPr>
+      <w:r>
+        <w:rPr>
+          <w:rFonts w:ascii="Montserrat Alternates ExtraBold" w:hAnsi="Montserrat Alternates ExtraBold"/>
+          <w:color w:val="FF4438"/>
+        </w:rPr>
+        <w:t>2. Requisitos do Sistema</w:t>
+      </w:r>
+    </w:p>
+    <w:p>
+      <w:r>
+        <w:t>Para rodar o aplicativo VitaHealth</w:t>
+      </w:r>
+    </w:p>
+    <w:p>
+      <w:pPr>
+        <w:spacing w:line="360" w:lineRule="auto"/>
+        <w:jc w:val="both"/>
+        <w:rPr>
+          <w:rFonts w:ascii="Arial" w:hAnsi="Arial" w:cs="Arial"/>
+          <w:sz w:val="24"/>
+          <w:szCs w:val="24"/>
+        </w:rPr>
+      </w:pPr>
+    </w:p>
+    <w:p>
+      <w:pPr>
+        <w:spacing w:line="360" w:lineRule="auto"/>
+        <w:jc w:val="both"/>
+        <w:rPr>
+          <w:rFonts w:ascii="Arial" w:hAnsi="Arial" w:cs="Arial"/>
+          <w:sz w:val="24"/>
+          <w:szCs w:val="24"/>
+        </w:rPr>
+      </w:pPr>
       <w:bookmarkStart w:id="0" w:name="_GoBack"/>
       <w:bookmarkEnd w:id="0"/>
     </w:p>
@@ -346,6 +737,7 @@
         <w:docPartUnique/>
       </w:docPartObj>
     </w:sdtPr>
+    <w:sdtEndPr/>
     <w:sdtContent>
       <w:p>
         <w:pPr>
@@ -984,6 +1376,28 @@
       <w:szCs w:val="32"/>
     </w:rPr>
   </w:style>
+  <w:style w:type="paragraph" w:styleId="Ttulo2">
+    <w:name w:val="heading 2"/>
+    <w:basedOn w:val="Normal"/>
+    <w:next w:val="Normal"/>
+    <w:link w:val="Ttulo2Char"/>
+    <w:uiPriority w:val="9"/>
+    <w:unhideWhenUsed/>
+    <w:qFormat/>
+    <w:rsid w:val="00A9792F"/>
+    <w:pPr>
+      <w:keepNext/>
+      <w:keepLines/>
+      <w:spacing w:before="40" w:after="0"/>
+      <w:outlineLvl w:val="1"/>
+    </w:pPr>
+    <w:rPr>
+      <w:rFonts w:asciiTheme="majorHAnsi" w:eastAsiaTheme="majorEastAsia" w:hAnsiTheme="majorHAnsi" w:cstheme="majorBidi"/>
+      <w:color w:val="2F5496" w:themeColor="accent1" w:themeShade="BF"/>
+      <w:sz w:val="26"/>
+      <w:szCs w:val="26"/>
+    </w:rPr>
+  </w:style>
   <w:style w:type="character" w:default="1" w:styleId="Fontepargpadro">
     <w:name w:val="Default Paragraph Font"/>
     <w:uiPriority w:val="1"/>
@@ -1066,6 +1480,19 @@
       <w:color w:val="2F5496" w:themeColor="accent1" w:themeShade="BF"/>
       <w:sz w:val="32"/>
       <w:szCs w:val="32"/>
+    </w:rPr>
+  </w:style>
+  <w:style w:type="character" w:customStyle="1" w:styleId="Ttulo2Char">
+    <w:name w:val="Título 2 Char"/>
+    <w:basedOn w:val="Fontepargpadro"/>
+    <w:link w:val="Ttulo2"/>
+    <w:uiPriority w:val="9"/>
+    <w:rsid w:val="00A9792F"/>
+    <w:rPr>
+      <w:rFonts w:asciiTheme="majorHAnsi" w:eastAsiaTheme="majorEastAsia" w:hAnsiTheme="majorHAnsi" w:cstheme="majorBidi"/>
+      <w:color w:val="2F5496" w:themeColor="accent1" w:themeShade="BF"/>
+      <w:sz w:val="26"/>
+      <w:szCs w:val="26"/>
     </w:rPr>
   </w:style>
 </w:styles>

</xml_diff>

<commit_message>
Implementando os requisitos para acessar o sistema
Foi dado os requisitos necessários para rodar a aplicação (Sistema Operacional e Dispositivo Móvel em si)
</commit_message>
<xml_diff>
--- a/manual/Guilherme_Samuel_dos_Santos_SP_Manual_do_Usuário.docx
+++ b/manual/Guilherme_Samuel_dos_Santos_SP_Manual_do_Usuário.docx
@@ -316,11 +316,6 @@
     <w:p>
       <w:pPr>
         <w:spacing w:line="360" w:lineRule="auto"/>
-      </w:pPr>
-    </w:p>
-    <w:p>
-      <w:pPr>
-        <w:spacing w:line="360" w:lineRule="auto"/>
         <w:jc w:val="both"/>
         <w:rPr>
           <w:rFonts w:ascii="Arial" w:hAnsi="Arial" w:cs="Arial"/>
@@ -652,14 +647,309 @@
           <w:rFonts w:ascii="Montserrat Alternates ExtraBold" w:hAnsi="Montserrat Alternates ExtraBold"/>
           <w:color w:val="FF4438"/>
         </w:rPr>
+        <w:lastRenderedPageBreak/>
         <w:t>2. Requisitos do Sistema</w:t>
       </w:r>
     </w:p>
     <w:p>
-      <w:r>
-        <w:t>Para rodar o aplicativo VitaHealth</w:t>
-      </w:r>
-    </w:p>
+      <w:pPr>
+        <w:spacing w:line="360" w:lineRule="auto"/>
+        <w:rPr>
+          <w:rFonts w:ascii="Arial" w:hAnsi="Arial" w:cs="Arial"/>
+          <w:sz w:val="24"/>
+          <w:szCs w:val="24"/>
+        </w:rPr>
+      </w:pPr>
+      <w:r>
+        <w:rPr>
+          <w:rFonts w:ascii="Arial" w:hAnsi="Arial" w:cs="Arial"/>
+          <w:sz w:val="24"/>
+          <w:szCs w:val="24"/>
+        </w:rPr>
+        <w:tab/>
+      </w:r>
+      <w:r>
+        <w:rPr>
+          <w:rFonts w:ascii="Arial" w:hAnsi="Arial" w:cs="Arial"/>
+          <w:sz w:val="24"/>
+          <w:szCs w:val="24"/>
+        </w:rPr>
+        <w:t xml:space="preserve">Para rodar o aplicativo </w:t>
+      </w:r>
+      <w:r>
+        <w:rPr>
+          <w:rFonts w:ascii="Arial" w:hAnsi="Arial" w:cs="Arial"/>
+          <w:i/>
+          <w:sz w:val="24"/>
+          <w:szCs w:val="24"/>
+        </w:rPr>
+        <w:t>VitaHealth</w:t>
+      </w:r>
+      <w:r>
+        <w:rPr>
+          <w:rFonts w:ascii="Arial" w:hAnsi="Arial" w:cs="Arial"/>
+          <w:i/>
+          <w:sz w:val="24"/>
+          <w:szCs w:val="24"/>
+        </w:rPr>
+        <w:t xml:space="preserve"> </w:t>
+      </w:r>
+      <w:r>
+        <w:rPr>
+          <w:rFonts w:ascii="Arial" w:hAnsi="Arial" w:cs="Arial"/>
+          <w:sz w:val="24"/>
+          <w:szCs w:val="24"/>
+        </w:rPr>
+        <w:t>sem apresentar falhas</w:t>
+      </w:r>
+      <w:r>
+        <w:rPr>
+          <w:rFonts w:ascii="Arial" w:hAnsi="Arial" w:cs="Arial"/>
+          <w:i/>
+          <w:sz w:val="24"/>
+          <w:szCs w:val="24"/>
+        </w:rPr>
+        <w:t xml:space="preserve">, </w:t>
+      </w:r>
+      <w:r>
+        <w:rPr>
+          <w:rFonts w:ascii="Arial" w:hAnsi="Arial" w:cs="Arial"/>
+          <w:sz w:val="24"/>
+          <w:szCs w:val="24"/>
+        </w:rPr>
+        <w:t>são necessários alguns itens que o microcomputador utilizado tenha o básico para suportar o aplicativo.</w:t>
+      </w:r>
+      <w:r>
+        <w:rPr>
+          <w:rFonts w:ascii="Arial" w:hAnsi="Arial" w:cs="Arial"/>
+          <w:sz w:val="24"/>
+          <w:szCs w:val="24"/>
+        </w:rPr>
+        <w:t xml:space="preserve"> Caso o dispositivo não atenda os principais requisitos, possa ser que ao ser instalado, não seja possível roda-lo da melhor forma, porquanto alguns componentes não estão disponíveis.</w:t>
+      </w:r>
+    </w:p>
+    <w:p>
+      <w:pPr>
+        <w:spacing w:line="360" w:lineRule="auto"/>
+        <w:rPr>
+          <w:rFonts w:ascii="Arial" w:hAnsi="Arial" w:cs="Arial"/>
+          <w:sz w:val="24"/>
+          <w:szCs w:val="24"/>
+        </w:rPr>
+      </w:pPr>
+    </w:p>
+    <w:p>
+      <w:pPr>
+        <w:pStyle w:val="Ttulo2"/>
+        <w:spacing w:line="360" w:lineRule="auto"/>
+        <w:rPr>
+          <w:rFonts w:ascii="Montserrat Alternates ExtraBold" w:hAnsi="Montserrat Alternates ExtraBold"/>
+          <w:color w:val="404041"/>
+        </w:rPr>
+      </w:pPr>
+      <w:r>
+        <w:rPr>
+          <w:rFonts w:ascii="Montserrat Alternates ExtraBold" w:hAnsi="Montserrat Alternates ExtraBold"/>
+          <w:color w:val="404041"/>
+        </w:rPr>
+        <w:t>2.1. Versão do Sistema Operacional</w:t>
+      </w:r>
+    </w:p>
+    <w:tbl>
+      <w:tblPr>
+        <w:tblStyle w:val="TabeladeLista3"/>
+        <w:tblW w:w="0" w:type="auto"/>
+        <w:tblLook w:val="04A0" w:firstRow="1" w:lastRow="0" w:firstColumn="1" w:lastColumn="0" w:noHBand="0" w:noVBand="1"/>
+      </w:tblPr>
+      <w:tblGrid>
+        <w:gridCol w:w="4247"/>
+        <w:gridCol w:w="4247"/>
+      </w:tblGrid>
+      <w:tr>
+        <w:trPr>
+          <w:cnfStyle w:val="100000000000" w:firstRow="1" w:lastRow="0" w:firstColumn="0" w:lastColumn="0" w:oddVBand="0" w:evenVBand="0" w:oddHBand="0" w:evenHBand="0" w:firstRowFirstColumn="0" w:firstRowLastColumn="0" w:lastRowFirstColumn="0" w:lastRowLastColumn="0"/>
+          <w:trHeight w:val="779"/>
+        </w:trPr>
+        <w:tc>
+          <w:tcPr>
+            <w:cnfStyle w:val="001000000100" w:firstRow="0" w:lastRow="0" w:firstColumn="1" w:lastColumn="0" w:oddVBand="0" w:evenVBand="0" w:oddHBand="0" w:evenHBand="0" w:firstRowFirstColumn="1" w:firstRowLastColumn="0" w:lastRowFirstColumn="0" w:lastRowLastColumn="0"/>
+            <w:tcW w:w="4247" w:type="dxa"/>
+          </w:tcPr>
+          <w:p>
+            <w:pPr>
+              <w:spacing w:before="240" w:line="360" w:lineRule="auto"/>
+              <w:jc w:val="center"/>
+              <w:rPr>
+                <w:rFonts w:ascii="Montserrat Alternates ExtraBold" w:hAnsi="Montserrat Alternates ExtraBold" w:cs="Arial"/>
+                <w:sz w:val="28"/>
+                <w:szCs w:val="24"/>
+              </w:rPr>
+            </w:pPr>
+            <w:r>
+              <w:rPr>
+                <w:rFonts w:ascii="Montserrat Alternates ExtraBold" w:hAnsi="Montserrat Alternates ExtraBold" w:cs="Arial"/>
+                <w:sz w:val="28"/>
+                <w:szCs w:val="24"/>
+              </w:rPr>
+              <w:t>Sistema Operacional</w:t>
+            </w:r>
+          </w:p>
+        </w:tc>
+        <w:tc>
+          <w:tcPr>
+            <w:tcW w:w="4247" w:type="dxa"/>
+          </w:tcPr>
+          <w:p>
+            <w:pPr>
+              <w:spacing w:before="240" w:line="360" w:lineRule="auto"/>
+              <w:jc w:val="center"/>
+              <w:cnfStyle w:val="100000000000" w:firstRow="1" w:lastRow="0" w:firstColumn="0" w:lastColumn="0" w:oddVBand="0" w:evenVBand="0" w:oddHBand="0" w:evenHBand="0" w:firstRowFirstColumn="0" w:firstRowLastColumn="0" w:lastRowFirstColumn="0" w:lastRowLastColumn="0"/>
+              <w:rPr>
+                <w:rFonts w:ascii="Montserrat Alternates ExtraBold" w:hAnsi="Montserrat Alternates ExtraBold" w:cs="Arial"/>
+                <w:sz w:val="28"/>
+                <w:szCs w:val="24"/>
+              </w:rPr>
+            </w:pPr>
+            <w:r>
+              <w:rPr>
+                <w:rFonts w:ascii="Montserrat Alternates ExtraBold" w:hAnsi="Montserrat Alternates ExtraBold" w:cs="Arial"/>
+                <w:sz w:val="28"/>
+                <w:szCs w:val="24"/>
+              </w:rPr>
+              <w:t>Versão recomendada</w:t>
+            </w:r>
+          </w:p>
+        </w:tc>
+      </w:tr>
+      <w:tr>
+        <w:trPr>
+          <w:cnfStyle w:val="000000100000" w:firstRow="0" w:lastRow="0" w:firstColumn="0" w:lastColumn="0" w:oddVBand="0" w:evenVBand="0" w:oddHBand="1" w:evenHBand="0" w:firstRowFirstColumn="0" w:firstRowLastColumn="0" w:lastRowFirstColumn="0" w:lastRowLastColumn="0"/>
+          <w:trHeight w:val="927"/>
+        </w:trPr>
+        <w:tc>
+          <w:tcPr>
+            <w:cnfStyle w:val="001000000000" w:firstRow="0" w:lastRow="0" w:firstColumn="1" w:lastColumn="0" w:oddVBand="0" w:evenVBand="0" w:oddHBand="0" w:evenHBand="0" w:firstRowFirstColumn="0" w:firstRowLastColumn="0" w:lastRowFirstColumn="0" w:lastRowLastColumn="0"/>
+            <w:tcW w:w="4247" w:type="dxa"/>
+          </w:tcPr>
+          <w:p>
+            <w:pPr>
+              <w:spacing w:before="240" w:line="360" w:lineRule="auto"/>
+              <w:jc w:val="center"/>
+              <w:rPr>
+                <w:rFonts w:ascii="Arial" w:hAnsi="Arial" w:cs="Arial"/>
+                <w:sz w:val="24"/>
+                <w:szCs w:val="24"/>
+              </w:rPr>
+            </w:pPr>
+            <w:r>
+              <w:rPr>
+                <w:rFonts w:ascii="Arial" w:hAnsi="Arial" w:cs="Arial"/>
+                <w:sz w:val="24"/>
+                <w:szCs w:val="24"/>
+              </w:rPr>
+              <w:t>Android</w:t>
+            </w:r>
+          </w:p>
+        </w:tc>
+        <w:tc>
+          <w:tcPr>
+            <w:tcW w:w="4247" w:type="dxa"/>
+          </w:tcPr>
+          <w:p>
+            <w:pPr>
+              <w:spacing w:before="240" w:line="360" w:lineRule="auto"/>
+              <w:jc w:val="center"/>
+              <w:cnfStyle w:val="000000100000" w:firstRow="0" w:lastRow="0" w:firstColumn="0" w:lastColumn="0" w:oddVBand="0" w:evenVBand="0" w:oddHBand="1" w:evenHBand="0" w:firstRowFirstColumn="0" w:firstRowLastColumn="0" w:lastRowFirstColumn="0" w:lastRowLastColumn="0"/>
+              <w:rPr>
+                <w:rFonts w:ascii="Arial" w:hAnsi="Arial" w:cs="Arial"/>
+                <w:sz w:val="24"/>
+                <w:szCs w:val="24"/>
+              </w:rPr>
+            </w:pPr>
+            <w:r>
+              <w:rPr>
+                <w:rFonts w:ascii="Arial" w:hAnsi="Arial" w:cs="Arial"/>
+                <w:sz w:val="24"/>
+                <w:szCs w:val="24"/>
+              </w:rPr>
+              <w:t>Versão 4.1 (</w:t>
+            </w:r>
+            <w:r>
+              <w:rPr>
+                <w:rFonts w:ascii="Arial" w:hAnsi="Arial" w:cs="Arial"/>
+                <w:i/>
+                <w:sz w:val="24"/>
+                <w:szCs w:val="24"/>
+              </w:rPr>
+              <w:t>Jellybean</w:t>
+            </w:r>
+            <w:r>
+              <w:rPr>
+                <w:rFonts w:ascii="Arial" w:hAnsi="Arial" w:cs="Arial"/>
+                <w:sz w:val="24"/>
+                <w:szCs w:val="24"/>
+              </w:rPr>
+              <w:t>) até a mais recente</w:t>
+            </w:r>
+          </w:p>
+        </w:tc>
+      </w:tr>
+      <w:tr>
+        <w:trPr>
+          <w:trHeight w:val="985"/>
+        </w:trPr>
+        <w:tc>
+          <w:tcPr>
+            <w:cnfStyle w:val="001000000000" w:firstRow="0" w:lastRow="0" w:firstColumn="1" w:lastColumn="0" w:oddVBand="0" w:evenVBand="0" w:oddHBand="0" w:evenHBand="0" w:firstRowFirstColumn="0" w:firstRowLastColumn="0" w:lastRowFirstColumn="0" w:lastRowLastColumn="0"/>
+            <w:tcW w:w="4247" w:type="dxa"/>
+          </w:tcPr>
+          <w:p>
+            <w:pPr>
+              <w:spacing w:before="240" w:line="360" w:lineRule="auto"/>
+              <w:jc w:val="center"/>
+              <w:rPr>
+                <w:rFonts w:ascii="Arial" w:hAnsi="Arial" w:cs="Arial"/>
+                <w:sz w:val="24"/>
+                <w:szCs w:val="24"/>
+              </w:rPr>
+            </w:pPr>
+            <w:r>
+              <w:rPr>
+                <w:rFonts w:ascii="Arial" w:hAnsi="Arial" w:cs="Arial"/>
+                <w:sz w:val="24"/>
+                <w:szCs w:val="24"/>
+              </w:rPr>
+              <w:t>iOS</w:t>
+            </w:r>
+          </w:p>
+        </w:tc>
+        <w:tc>
+          <w:tcPr>
+            <w:tcW w:w="4247" w:type="dxa"/>
+          </w:tcPr>
+          <w:p>
+            <w:pPr>
+              <w:spacing w:before="240" w:line="360" w:lineRule="auto"/>
+              <w:jc w:val="center"/>
+              <w:cnfStyle w:val="000000000000" w:firstRow="0" w:lastRow="0" w:firstColumn="0" w:lastColumn="0" w:oddVBand="0" w:evenVBand="0" w:oddHBand="0" w:evenHBand="0" w:firstRowFirstColumn="0" w:firstRowLastColumn="0" w:lastRowFirstColumn="0" w:lastRowLastColumn="0"/>
+              <w:rPr>
+                <w:rFonts w:ascii="Arial" w:hAnsi="Arial" w:cs="Arial"/>
+                <w:sz w:val="24"/>
+                <w:szCs w:val="24"/>
+              </w:rPr>
+            </w:pPr>
+            <w:r>
+              <w:rPr>
+                <w:rFonts w:ascii="Arial" w:hAnsi="Arial" w:cs="Arial"/>
+                <w:sz w:val="24"/>
+                <w:szCs w:val="24"/>
+              </w:rPr>
+              <w:t>Versão do 5.0 até a mais recente</w:t>
+            </w:r>
+          </w:p>
+        </w:tc>
+      </w:tr>
+    </w:tbl>
     <w:p>
       <w:pPr>
         <w:spacing w:line="360" w:lineRule="auto"/>
@@ -673,8 +963,222 @@
     </w:p>
     <w:p>
       <w:pPr>
-        <w:spacing w:line="360" w:lineRule="auto"/>
-        <w:jc w:val="both"/>
+        <w:pStyle w:val="Ttulo2"/>
+        <w:spacing w:line="360" w:lineRule="auto"/>
+        <w:rPr>
+          <w:rFonts w:ascii="Montserrat Alternates ExtraBold" w:hAnsi="Montserrat Alternates ExtraBold"/>
+          <w:color w:val="404041"/>
+        </w:rPr>
+      </w:pPr>
+      <w:r>
+        <w:rPr>
+          <w:rFonts w:ascii="Montserrat Alternates ExtraBold" w:hAnsi="Montserrat Alternates ExtraBold"/>
+          <w:color w:val="404041"/>
+        </w:rPr>
+        <w:t>2.2. Dispositivo Móvel</w:t>
+      </w:r>
+    </w:p>
+    <w:p>
+      <w:pPr>
+        <w:spacing w:line="360" w:lineRule="auto"/>
+        <w:rPr>
+          <w:rFonts w:ascii="Arial" w:hAnsi="Arial" w:cs="Arial"/>
+          <w:sz w:val="24"/>
+          <w:szCs w:val="24"/>
+        </w:rPr>
+      </w:pPr>
+      <w:r>
+        <w:rPr>
+          <w:rFonts w:ascii="Arial" w:hAnsi="Arial" w:cs="Arial"/>
+          <w:sz w:val="24"/>
+          <w:szCs w:val="24"/>
+        </w:rPr>
+        <w:tab/>
+        <w:t>O aplicativo VitaHealth utiliza as seguintes propriedades do aparelho:</w:t>
+      </w:r>
+    </w:p>
+    <w:p>
+      <w:pPr>
+        <w:pStyle w:val="PargrafodaLista"/>
+        <w:numPr>
+          <w:ilvl w:val="0"/>
+          <w:numId w:val="1"/>
+        </w:numPr>
+        <w:spacing w:line="360" w:lineRule="auto"/>
+        <w:rPr>
+          <w:rFonts w:ascii="Arial" w:hAnsi="Arial" w:cs="Arial"/>
+          <w:sz w:val="24"/>
+          <w:szCs w:val="24"/>
+        </w:rPr>
+      </w:pPr>
+      <w:r>
+        <w:rPr>
+          <w:rFonts w:ascii="Arial" w:hAnsi="Arial" w:cs="Arial"/>
+          <w:sz w:val="24"/>
+          <w:szCs w:val="24"/>
+        </w:rPr>
+        <w:t>Localização e GPS</w:t>
+      </w:r>
+      <w:r>
+        <w:rPr>
+          <w:rFonts w:ascii="Arial" w:hAnsi="Arial" w:cs="Arial"/>
+          <w:sz w:val="24"/>
+          <w:szCs w:val="24"/>
+        </w:rPr>
+        <w:t xml:space="preserve"> (Seção de prática dos exercícios)</w:t>
+      </w:r>
+      <w:r>
+        <w:rPr>
+          <w:rFonts w:ascii="Arial" w:hAnsi="Arial" w:cs="Arial"/>
+          <w:sz w:val="24"/>
+          <w:szCs w:val="24"/>
+        </w:rPr>
+        <w:t>;</w:t>
+      </w:r>
+    </w:p>
+    <w:p>
+      <w:pPr>
+        <w:pStyle w:val="PargrafodaLista"/>
+        <w:numPr>
+          <w:ilvl w:val="0"/>
+          <w:numId w:val="1"/>
+        </w:numPr>
+        <w:spacing w:line="360" w:lineRule="auto"/>
+        <w:rPr>
+          <w:rFonts w:ascii="Arial" w:hAnsi="Arial" w:cs="Arial"/>
+          <w:sz w:val="24"/>
+          <w:szCs w:val="24"/>
+        </w:rPr>
+      </w:pPr>
+      <w:r>
+        <w:rPr>
+          <w:rFonts w:ascii="Arial" w:hAnsi="Arial" w:cs="Arial"/>
+          <w:sz w:val="24"/>
+          <w:szCs w:val="24"/>
+        </w:rPr>
+        <w:t>40 megabytes de armazenamento;</w:t>
+      </w:r>
+    </w:p>
+    <w:p>
+      <w:pPr>
+        <w:pStyle w:val="PargrafodaLista"/>
+        <w:numPr>
+          <w:ilvl w:val="0"/>
+          <w:numId w:val="1"/>
+        </w:numPr>
+        <w:spacing w:line="360" w:lineRule="auto"/>
+        <w:rPr>
+          <w:rFonts w:ascii="Arial" w:hAnsi="Arial" w:cs="Arial"/>
+          <w:sz w:val="24"/>
+          <w:szCs w:val="24"/>
+        </w:rPr>
+      </w:pPr>
+      <w:r>
+        <w:rPr>
+          <w:rFonts w:ascii="Arial" w:hAnsi="Arial" w:cs="Arial"/>
+          <w:sz w:val="24"/>
+          <w:szCs w:val="24"/>
+        </w:rPr>
+        <w:t>80</w:t>
+      </w:r>
+      <w:r>
+        <w:rPr>
+          <w:rFonts w:ascii="Arial" w:hAnsi="Arial" w:cs="Arial"/>
+          <w:sz w:val="24"/>
+          <w:szCs w:val="24"/>
+        </w:rPr>
+        <w:t xml:space="preserve"> megabytes de </w:t>
+      </w:r>
+      <w:r>
+        <w:rPr>
+          <w:rFonts w:ascii="Arial" w:hAnsi="Arial" w:cs="Arial"/>
+          <w:sz w:val="24"/>
+          <w:szCs w:val="24"/>
+        </w:rPr>
+        <w:t>memória RAM</w:t>
+      </w:r>
+      <w:r>
+        <w:rPr>
+          <w:rFonts w:ascii="Arial" w:hAnsi="Arial" w:cs="Arial"/>
+          <w:sz w:val="24"/>
+          <w:szCs w:val="24"/>
+        </w:rPr>
+        <w:t>;</w:t>
+      </w:r>
+    </w:p>
+    <w:p>
+      <w:pPr>
+        <w:spacing w:line="360" w:lineRule="auto"/>
+        <w:rPr>
+          <w:rFonts w:ascii="Arial" w:hAnsi="Arial" w:cs="Arial"/>
+          <w:sz w:val="24"/>
+          <w:szCs w:val="24"/>
+        </w:rPr>
+      </w:pPr>
+    </w:p>
+    <w:p>
+      <w:pPr>
+        <w:spacing w:line="360" w:lineRule="auto"/>
+        <w:rPr>
+          <w:rFonts w:ascii="Arial" w:hAnsi="Arial" w:cs="Arial"/>
+          <w:sz w:val="24"/>
+          <w:szCs w:val="24"/>
+        </w:rPr>
+      </w:pPr>
+    </w:p>
+    <w:p>
+      <w:pPr>
+        <w:spacing w:line="360" w:lineRule="auto"/>
+        <w:rPr>
+          <w:rFonts w:ascii="Arial" w:hAnsi="Arial" w:cs="Arial"/>
+          <w:sz w:val="24"/>
+          <w:szCs w:val="24"/>
+        </w:rPr>
+      </w:pPr>
+    </w:p>
+    <w:p>
+      <w:pPr>
+        <w:spacing w:line="360" w:lineRule="auto"/>
+        <w:rPr>
+          <w:rFonts w:ascii="Arial" w:hAnsi="Arial" w:cs="Arial"/>
+          <w:sz w:val="24"/>
+          <w:szCs w:val="24"/>
+        </w:rPr>
+      </w:pPr>
+    </w:p>
+    <w:p>
+      <w:pPr>
+        <w:spacing w:line="360" w:lineRule="auto"/>
+        <w:rPr>
+          <w:rFonts w:ascii="Arial" w:hAnsi="Arial" w:cs="Arial"/>
+          <w:sz w:val="24"/>
+          <w:szCs w:val="24"/>
+        </w:rPr>
+      </w:pPr>
+    </w:p>
+    <w:p>
+      <w:pPr>
+        <w:spacing w:line="360" w:lineRule="auto"/>
+        <w:rPr>
+          <w:rFonts w:ascii="Arial" w:hAnsi="Arial" w:cs="Arial"/>
+          <w:sz w:val="24"/>
+          <w:szCs w:val="24"/>
+        </w:rPr>
+      </w:pPr>
+    </w:p>
+    <w:p>
+      <w:pPr>
+        <w:spacing w:line="360" w:lineRule="auto"/>
+        <w:rPr>
+          <w:rFonts w:ascii="Arial" w:hAnsi="Arial" w:cs="Arial"/>
+          <w:sz w:val="24"/>
+          <w:szCs w:val="24"/>
+        </w:rPr>
+      </w:pPr>
+    </w:p>
+    <w:p>
+      <w:pPr>
+        <w:spacing w:line="360" w:lineRule="auto"/>
         <w:rPr>
           <w:rFonts w:ascii="Arial" w:hAnsi="Arial" w:cs="Arial"/>
           <w:sz w:val="24"/>
@@ -685,8 +1189,8 @@
       <w:bookmarkEnd w:id="0"/>
     </w:p>
     <w:sectPr>
-      <w:headerReference w:type="default" r:id="rId6"/>
-      <w:footerReference w:type="default" r:id="rId7"/>
+      <w:headerReference w:type="default" r:id="rId8"/>
+      <w:footerReference w:type="default" r:id="rId9"/>
       <w:pgSz w:w="11906" w:h="16838"/>
       <w:pgMar w:top="1417" w:right="1701" w:bottom="1417" w:left="1701" w:header="708" w:footer="708" w:gutter="0"/>
       <w:cols w:space="708"/>
@@ -955,6 +1459,127 @@
     </w:r>
   </w:p>
 </w:hdr>
+</file>
+
+<file path=word/numbering.xml><?xml version="1.0" encoding="utf-8"?>
+<w:numbering xmlns:wpc="http://schemas.microsoft.com/office/word/2010/wordprocessingCanvas" xmlns:cx="http://schemas.microsoft.com/office/drawing/2014/chartex" xmlns:cx1="http://schemas.microsoft.com/office/drawing/2015/9/8/chartex" xmlns:cx2="http://schemas.microsoft.com/office/drawing/2015/10/21/chartex" xmlns:cx3="http://schemas.microsoft.com/office/drawing/2016/5/9/chartex" xmlns:cx4="http://schemas.microsoft.com/office/drawing/2016/5/10/chartex" xmlns:cx5="http://schemas.microsoft.com/office/drawing/2016/5/11/chartex" xmlns:cx6="http://schemas.microsoft.com/office/drawing/2016/5/12/chartex" xmlns:cx7="http://schemas.microsoft.com/office/drawing/2016/5/13/chartex" xmlns:cx8="http://schemas.microsoft.com/office/drawing/2016/5/14/chartex" xmlns:mc="http://schemas.openxmlformats.org/markup-compatibility/2006" xmlns:aink="http://schemas.microsoft.com/office/drawing/2016/ink" xmlns:am3d="http://schemas.microsoft.com/office/drawing/2017/model3d" xmlns:o="urn:schemas-microsoft-com:office:office" xmlns:r="http://schemas.openxmlformats.org/officeDocument/2006/relationships" xmlns:m="http://schemas.openxmlformats.org/officeDocument/2006/math" xmlns:v="urn:schemas-microsoft-com:vml" xmlns:wp14="http://schemas.microsoft.com/office/word/2010/wordprocessingDrawing" xmlns:wp="http://schemas.openxmlformats.org/drawingml/2006/wordprocessingDrawing" xmlns:w10="urn:schemas-microsoft-com:office:word" xmlns:w="http://schemas.openxmlformats.org/wordprocessingml/2006/main" xmlns:w14="http://schemas.microsoft.com/office/word/2010/wordml" xmlns:w15="http://schemas.microsoft.com/office/word/2012/wordml" xmlns:w16cid="http://schemas.microsoft.com/office/word/2016/wordml/cid" xmlns:w16se="http://schemas.microsoft.com/office/word/2015/wordml/symex" xmlns:wpg="http://schemas.microsoft.com/office/word/2010/wordprocessingGroup" xmlns:wpi="http://schemas.microsoft.com/office/word/2010/wordprocessingInk" xmlns:wne="http://schemas.microsoft.com/office/word/2006/wordml" xmlns:wps="http://schemas.microsoft.com/office/word/2010/wordprocessingShape" mc:Ignorable="w14 w15 w16se w16cid wp14">
+  <w:abstractNum w:abstractNumId="0" w15:restartNumberingAfterBreak="0">
+    <w:nsid w:val="1F2346DB"/>
+    <w:multiLevelType w:val="hybridMultilevel"/>
+    <w:tmpl w:val="9B686FE6"/>
+    <w:lvl w:ilvl="0" w:tplc="C05C1DCC">
+      <w:start w:val="2"/>
+      <w:numFmt w:val="bullet"/>
+      <w:lvlText w:val=""/>
+      <w:lvlJc w:val="left"/>
+      <w:pPr>
+        <w:ind w:left="720" w:hanging="360"/>
+      </w:pPr>
+      <w:rPr>
+        <w:rFonts w:ascii="Symbol" w:eastAsiaTheme="minorHAnsi" w:hAnsi="Symbol" w:cs="Arial" w:hint="default"/>
+      </w:rPr>
+    </w:lvl>
+    <w:lvl w:ilvl="1" w:tplc="04160003" w:tentative="1">
+      <w:start w:val="1"/>
+      <w:numFmt w:val="bullet"/>
+      <w:lvlText w:val="o"/>
+      <w:lvlJc w:val="left"/>
+      <w:pPr>
+        <w:ind w:left="1440" w:hanging="360"/>
+      </w:pPr>
+      <w:rPr>
+        <w:rFonts w:ascii="Courier New" w:hAnsi="Courier New" w:cs="Courier New" w:hint="default"/>
+      </w:rPr>
+    </w:lvl>
+    <w:lvl w:ilvl="2" w:tplc="04160005" w:tentative="1">
+      <w:start w:val="1"/>
+      <w:numFmt w:val="bullet"/>
+      <w:lvlText w:val=""/>
+      <w:lvlJc w:val="left"/>
+      <w:pPr>
+        <w:ind w:left="2160" w:hanging="360"/>
+      </w:pPr>
+      <w:rPr>
+        <w:rFonts w:ascii="Wingdings" w:hAnsi="Wingdings" w:hint="default"/>
+      </w:rPr>
+    </w:lvl>
+    <w:lvl w:ilvl="3" w:tplc="04160001" w:tentative="1">
+      <w:start w:val="1"/>
+      <w:numFmt w:val="bullet"/>
+      <w:lvlText w:val=""/>
+      <w:lvlJc w:val="left"/>
+      <w:pPr>
+        <w:ind w:left="2880" w:hanging="360"/>
+      </w:pPr>
+      <w:rPr>
+        <w:rFonts w:ascii="Symbol" w:hAnsi="Symbol" w:hint="default"/>
+      </w:rPr>
+    </w:lvl>
+    <w:lvl w:ilvl="4" w:tplc="04160003" w:tentative="1">
+      <w:start w:val="1"/>
+      <w:numFmt w:val="bullet"/>
+      <w:lvlText w:val="o"/>
+      <w:lvlJc w:val="left"/>
+      <w:pPr>
+        <w:ind w:left="3600" w:hanging="360"/>
+      </w:pPr>
+      <w:rPr>
+        <w:rFonts w:ascii="Courier New" w:hAnsi="Courier New" w:cs="Courier New" w:hint="default"/>
+      </w:rPr>
+    </w:lvl>
+    <w:lvl w:ilvl="5" w:tplc="04160005" w:tentative="1">
+      <w:start w:val="1"/>
+      <w:numFmt w:val="bullet"/>
+      <w:lvlText w:val=""/>
+      <w:lvlJc w:val="left"/>
+      <w:pPr>
+        <w:ind w:left="4320" w:hanging="360"/>
+      </w:pPr>
+      <w:rPr>
+        <w:rFonts w:ascii="Wingdings" w:hAnsi="Wingdings" w:hint="default"/>
+      </w:rPr>
+    </w:lvl>
+    <w:lvl w:ilvl="6" w:tplc="04160001" w:tentative="1">
+      <w:start w:val="1"/>
+      <w:numFmt w:val="bullet"/>
+      <w:lvlText w:val=""/>
+      <w:lvlJc w:val="left"/>
+      <w:pPr>
+        <w:ind w:left="5040" w:hanging="360"/>
+      </w:pPr>
+      <w:rPr>
+        <w:rFonts w:ascii="Symbol" w:hAnsi="Symbol" w:hint="default"/>
+      </w:rPr>
+    </w:lvl>
+    <w:lvl w:ilvl="7" w:tplc="04160003" w:tentative="1">
+      <w:start w:val="1"/>
+      <w:numFmt w:val="bullet"/>
+      <w:lvlText w:val="o"/>
+      <w:lvlJc w:val="left"/>
+      <w:pPr>
+        <w:ind w:left="5760" w:hanging="360"/>
+      </w:pPr>
+      <w:rPr>
+        <w:rFonts w:ascii="Courier New" w:hAnsi="Courier New" w:cs="Courier New" w:hint="default"/>
+      </w:rPr>
+    </w:lvl>
+    <w:lvl w:ilvl="8" w:tplc="04160005" w:tentative="1">
+      <w:start w:val="1"/>
+      <w:numFmt w:val="bullet"/>
+      <w:lvlText w:val=""/>
+      <w:lvlJc w:val="left"/>
+      <w:pPr>
+        <w:ind w:left="6480" w:hanging="360"/>
+      </w:pPr>
+      <w:rPr>
+        <w:rFonts w:ascii="Wingdings" w:hAnsi="Wingdings" w:hint="default"/>
+      </w:rPr>
+    </w:lvl>
+  </w:abstractNum>
+  <w:num w:numId="1">
+    <w:abstractNumId w:val="0"/>
+  </w:num>
+</w:numbering>
 </file>
 
 <file path=word/styles.xml><?xml version="1.0" encoding="utf-8"?>
@@ -1495,6 +2120,160 @@
       <w:szCs w:val="26"/>
     </w:rPr>
   </w:style>
+  <w:style w:type="table" w:styleId="Tabelacomgrade">
+    <w:name w:val="Table Grid"/>
+    <w:basedOn w:val="Tabelanormal"/>
+    <w:uiPriority w:val="39"/>
+    <w:rsid w:val="008000CE"/>
+    <w:pPr>
+      <w:spacing w:after="0" w:line="240" w:lineRule="auto"/>
+    </w:pPr>
+    <w:tblPr>
+      <w:tblBorders>
+        <w:top w:val="single" w:sz="4" w:space="0" w:color="auto"/>
+        <w:left w:val="single" w:sz="4" w:space="0" w:color="auto"/>
+        <w:bottom w:val="single" w:sz="4" w:space="0" w:color="auto"/>
+        <w:right w:val="single" w:sz="4" w:space="0" w:color="auto"/>
+        <w:insideH w:val="single" w:sz="4" w:space="0" w:color="auto"/>
+        <w:insideV w:val="single" w:sz="4" w:space="0" w:color="auto"/>
+      </w:tblBorders>
+    </w:tblPr>
+  </w:style>
+  <w:style w:type="table" w:styleId="TabeladeLista3">
+    <w:name w:val="List Table 3"/>
+    <w:basedOn w:val="Tabelanormal"/>
+    <w:uiPriority w:val="48"/>
+    <w:rsid w:val="008000CE"/>
+    <w:pPr>
+      <w:spacing w:after="0" w:line="240" w:lineRule="auto"/>
+    </w:pPr>
+    <w:tblPr>
+      <w:tblStyleRowBandSize w:val="1"/>
+      <w:tblStyleColBandSize w:val="1"/>
+      <w:tblBorders>
+        <w:top w:val="single" w:sz="4" w:space="0" w:color="000000" w:themeColor="text1"/>
+        <w:left w:val="single" w:sz="4" w:space="0" w:color="000000" w:themeColor="text1"/>
+        <w:bottom w:val="single" w:sz="4" w:space="0" w:color="000000" w:themeColor="text1"/>
+        <w:right w:val="single" w:sz="4" w:space="0" w:color="000000" w:themeColor="text1"/>
+      </w:tblBorders>
+    </w:tblPr>
+    <w:tblStylePr w:type="firstRow">
+      <w:rPr>
+        <w:b/>
+        <w:bCs/>
+        <w:color w:val="FFFFFF" w:themeColor="background1"/>
+      </w:rPr>
+      <w:tblPr/>
+      <w:tcPr>
+        <w:shd w:val="clear" w:color="auto" w:fill="000000" w:themeFill="text1"/>
+      </w:tcPr>
+    </w:tblStylePr>
+    <w:tblStylePr w:type="lastRow">
+      <w:rPr>
+        <w:b/>
+        <w:bCs/>
+      </w:rPr>
+      <w:tblPr/>
+      <w:tcPr>
+        <w:tcBorders>
+          <w:top w:val="double" w:sz="4" w:space="0" w:color="000000" w:themeColor="text1"/>
+        </w:tcBorders>
+        <w:shd w:val="clear" w:color="auto" w:fill="FFFFFF" w:themeFill="background1"/>
+      </w:tcPr>
+    </w:tblStylePr>
+    <w:tblStylePr w:type="firstCol">
+      <w:rPr>
+        <w:b/>
+        <w:bCs/>
+      </w:rPr>
+      <w:tblPr/>
+      <w:tcPr>
+        <w:tcBorders>
+          <w:right w:val="nil"/>
+        </w:tcBorders>
+        <w:shd w:val="clear" w:color="auto" w:fill="FFFFFF" w:themeFill="background1"/>
+      </w:tcPr>
+    </w:tblStylePr>
+    <w:tblStylePr w:type="lastCol">
+      <w:rPr>
+        <w:b/>
+        <w:bCs/>
+      </w:rPr>
+      <w:tblPr/>
+      <w:tcPr>
+        <w:tcBorders>
+          <w:left w:val="nil"/>
+        </w:tcBorders>
+        <w:shd w:val="clear" w:color="auto" w:fill="FFFFFF" w:themeFill="background1"/>
+      </w:tcPr>
+    </w:tblStylePr>
+    <w:tblStylePr w:type="band1Vert">
+      <w:tblPr/>
+      <w:tcPr>
+        <w:tcBorders>
+          <w:left w:val="single" w:sz="4" w:space="0" w:color="000000" w:themeColor="text1"/>
+          <w:right w:val="single" w:sz="4" w:space="0" w:color="000000" w:themeColor="text1"/>
+        </w:tcBorders>
+      </w:tcPr>
+    </w:tblStylePr>
+    <w:tblStylePr w:type="band1Horz">
+      <w:tblPr/>
+      <w:tcPr>
+        <w:tcBorders>
+          <w:top w:val="single" w:sz="4" w:space="0" w:color="000000" w:themeColor="text1"/>
+          <w:bottom w:val="single" w:sz="4" w:space="0" w:color="000000" w:themeColor="text1"/>
+          <w:insideH w:val="nil"/>
+        </w:tcBorders>
+      </w:tcPr>
+    </w:tblStylePr>
+    <w:tblStylePr w:type="neCell">
+      <w:tblPr/>
+      <w:tcPr>
+        <w:tcBorders>
+          <w:left w:val="nil"/>
+          <w:bottom w:val="nil"/>
+        </w:tcBorders>
+      </w:tcPr>
+    </w:tblStylePr>
+    <w:tblStylePr w:type="nwCell">
+      <w:tblPr/>
+      <w:tcPr>
+        <w:tcBorders>
+          <w:bottom w:val="nil"/>
+          <w:right w:val="nil"/>
+        </w:tcBorders>
+      </w:tcPr>
+    </w:tblStylePr>
+    <w:tblStylePr w:type="seCell">
+      <w:tblPr/>
+      <w:tcPr>
+        <w:tcBorders>
+          <w:top w:val="double" w:sz="4" w:space="0" w:color="000000" w:themeColor="text1"/>
+          <w:left w:val="nil"/>
+        </w:tcBorders>
+      </w:tcPr>
+    </w:tblStylePr>
+    <w:tblStylePr w:type="swCell">
+      <w:tblPr/>
+      <w:tcPr>
+        <w:tcBorders>
+          <w:top w:val="double" w:sz="4" w:space="0" w:color="000000" w:themeColor="text1"/>
+          <w:right w:val="nil"/>
+        </w:tcBorders>
+      </w:tcPr>
+    </w:tblStylePr>
+  </w:style>
+  <w:style w:type="paragraph" w:styleId="PargrafodaLista">
+    <w:name w:val="List Paragraph"/>
+    <w:basedOn w:val="Normal"/>
+    <w:uiPriority w:val="34"/>
+    <w:qFormat/>
+    <w:rsid w:val="008000CE"/>
+    <w:pPr>
+      <w:ind w:left="720"/>
+      <w:contextualSpacing/>
+    </w:pPr>
+  </w:style>
 </w:styles>
 </file>
 
@@ -1791,4 +2570,16 @@
     </a:ext>
   </a:extLst>
 </a:theme>
+</file>
+
+<file path=customXml/item1.xml><?xml version="1.0" encoding="utf-8"?>
+<b:Sources xmlns:b="http://schemas.openxmlformats.org/officeDocument/2006/bibliography" xmlns="http://schemas.openxmlformats.org/officeDocument/2006/bibliography" SelectedStyle="\APASixthEditionOfficeOnline.xsl" StyleName="APA" Version="6"/>
+</file>
+
+<file path=customXml/itemProps1.xml><?xml version="1.0" encoding="utf-8"?>
+<ds:datastoreItem xmlns:ds="http://schemas.openxmlformats.org/officeDocument/2006/customXml" ds:itemID="{6B08E2AF-7017-4DBE-9749-624222EBF4DD}">
+  <ds:schemaRefs>
+    <ds:schemaRef ds:uri="http://schemas.openxmlformats.org/officeDocument/2006/bibliography"/>
+  </ds:schemaRefs>
+</ds:datastoreItem>
 </file>
</xml_diff>